<commit_message>
Updating image and updating document
</commit_message>
<xml_diff>
--- a/assets/public/Chapter_6_Building_A_Model/documents/01_Should_LeNapoleon_Open_A_New_Bakery.docx
+++ b/assets/public/Chapter_6_Building_A_Model/documents/01_Should_LeNapoleon_Open_A_New_Bakery.docx
@@ -137,10 +137,10 @@
           <w:szCs w:val="22"/>
         </w:rPr>
         <w:drawing>
-          <wp:inline distT="0" distB="0" distL="0" distR="0" wp14:anchorId="0F071C33" wp14:editId="55065C8A">
-            <wp:extent cx="5943600" cy="2416175"/>
-            <wp:effectExtent l="0" t="0" r="0" b="3175"/>
-            <wp:docPr id="2" name="Picture 2"/>
+          <wp:inline distT="0" distB="0" distL="0" distR="0" wp14:anchorId="6232F578" wp14:editId="739A3CE4">
+            <wp:extent cx="5943600" cy="3751580"/>
+            <wp:effectExtent l="0" t="0" r="0" b="1270"/>
+            <wp:docPr id="3" name="Picture 3"/>
             <wp:cNvGraphicFramePr>
               <a:graphicFrameLocks xmlns:a="http://schemas.openxmlformats.org/drawingml/2006/main" noChangeAspect="1"/>
             </wp:cNvGraphicFramePr>
@@ -148,7 +148,7 @@
               <a:graphicData uri="http://schemas.openxmlformats.org/drawingml/2006/picture">
                 <pic:pic xmlns:pic="http://schemas.openxmlformats.org/drawingml/2006/picture">
                   <pic:nvPicPr>
-                    <pic:cNvPr id="2" name="Building_a_Model_t1c.gif"/>
+                    <pic:cNvPr id="3" name="1.png"/>
                     <pic:cNvPicPr/>
                   </pic:nvPicPr>
                   <pic:blipFill>
@@ -166,7 +166,7 @@
                   <pic:spPr>
                     <a:xfrm>
                       <a:off x="0" y="0"/>
-                      <a:ext cx="5943600" cy="2416175"/>
+                      <a:ext cx="5943600" cy="3751580"/>
                     </a:xfrm>
                     <a:prstGeom prst="rect">
                       <a:avLst/>
@@ -516,6 +516,7 @@
           <w:szCs w:val="22"/>
           <w:lang w:val="en-GB"/>
         </w:rPr>
+        <w:lastRenderedPageBreak/>
         <w:t>If the NPV of the cash flows from the bakery is positive, the bakery will enhance overall profitability (even if it may ha</w:t>
       </w:r>
       <w:r>
@@ -604,146 +605,7 @@
           <w:lang w:val="en-GB"/>
         </w:rPr>
       </w:pPr>
-    </w:p>
-    <w:p>
-      <w:pPr>
-        <w:pStyle w:val="Normal1"/>
-        <w:rPr>
-          <w:rFonts w:asciiTheme="minorHAnsi" w:eastAsiaTheme="minorEastAsia" w:hAnsiTheme="minorHAnsi" w:cstheme="minorBidi"/>
-          <w:color w:val="auto"/>
-          <w:sz w:val="22"/>
-          <w:szCs w:val="22"/>
-          <w:lang w:val="en-GB"/>
-        </w:rPr>
-      </w:pPr>
-      <w:r>
-        <w:rPr>
-          <w:rFonts w:asciiTheme="minorHAnsi" w:eastAsiaTheme="minorEastAsia" w:hAnsiTheme="minorHAnsi" w:cstheme="minorBidi"/>
-          <w:color w:val="auto"/>
-          <w:sz w:val="22"/>
-          <w:szCs w:val="22"/>
-          <w:lang w:val="en-GB"/>
-        </w:rPr>
-        <w:t xml:space="preserve">Since you have not yet begun your </w:t>
-      </w:r>
-      <w:proofErr w:type="gramStart"/>
-      <w:r>
-        <w:rPr>
-          <w:rFonts w:asciiTheme="minorHAnsi" w:eastAsiaTheme="minorEastAsia" w:hAnsiTheme="minorHAnsi" w:cstheme="minorBidi"/>
-          <w:color w:val="auto"/>
-          <w:sz w:val="22"/>
-          <w:szCs w:val="22"/>
-          <w:lang w:val="en-GB"/>
-        </w:rPr>
-        <w:t>studies</w:t>
-      </w:r>
-      <w:proofErr w:type="gramEnd"/>
-      <w:r>
-        <w:rPr>
-          <w:rFonts w:asciiTheme="minorHAnsi" w:eastAsiaTheme="minorEastAsia" w:hAnsiTheme="minorHAnsi" w:cstheme="minorBidi"/>
-          <w:color w:val="auto"/>
-          <w:sz w:val="22"/>
-          <w:szCs w:val="22"/>
-          <w:lang w:val="en-GB"/>
-        </w:rPr>
-        <w:t xml:space="preserve"> many of you do not know how to compute cash flows. In this example, we will assume no taxes and no depreciation of the bakery building costs, which we will assume </w:t>
-      </w:r>
-      <w:proofErr w:type="gramStart"/>
-      <w:r>
-        <w:rPr>
-          <w:rFonts w:asciiTheme="minorHAnsi" w:eastAsiaTheme="minorEastAsia" w:hAnsiTheme="minorHAnsi" w:cstheme="minorBidi"/>
-          <w:color w:val="auto"/>
-          <w:sz w:val="22"/>
-          <w:szCs w:val="22"/>
-          <w:lang w:val="en-GB"/>
-        </w:rPr>
-        <w:t>are immediately expensed</w:t>
-      </w:r>
-      <w:proofErr w:type="gramEnd"/>
-      <w:r>
-        <w:rPr>
-          <w:rFonts w:asciiTheme="minorHAnsi" w:eastAsiaTheme="minorEastAsia" w:hAnsiTheme="minorHAnsi" w:cstheme="minorBidi"/>
-          <w:color w:val="auto"/>
-          <w:sz w:val="22"/>
-          <w:szCs w:val="22"/>
-          <w:lang w:val="en-GB"/>
-        </w:rPr>
-        <w:t xml:space="preserve">. We will also ignore changes in working capital. (Do not worry if you do not understand these terms; after taking accounting you will!) Under these assumptions cash flows equal profits, which </w:t>
-      </w:r>
-      <w:proofErr w:type="gramStart"/>
-      <w:r>
-        <w:rPr>
-          <w:rFonts w:asciiTheme="minorHAnsi" w:eastAsiaTheme="minorEastAsia" w:hAnsiTheme="minorHAnsi" w:cstheme="minorBidi"/>
-          <w:color w:val="auto"/>
-          <w:sz w:val="22"/>
-          <w:szCs w:val="22"/>
-          <w:lang w:val="en-GB"/>
-        </w:rPr>
-        <w:t>are simply calculated</w:t>
-      </w:r>
-      <w:proofErr w:type="gramEnd"/>
-      <w:r>
-        <w:rPr>
-          <w:rFonts w:asciiTheme="minorHAnsi" w:eastAsiaTheme="minorEastAsia" w:hAnsiTheme="minorHAnsi" w:cstheme="minorBidi"/>
-          <w:color w:val="auto"/>
-          <w:sz w:val="22"/>
-          <w:szCs w:val="22"/>
-          <w:lang w:val="en-GB"/>
-        </w:rPr>
-        <w:t xml:space="preserve"> as revenues less expenses.</w:t>
-      </w:r>
-    </w:p>
-    <w:p>
-      <w:pPr>
-        <w:pStyle w:val="Normal1"/>
-        <w:rPr>
-          <w:rFonts w:asciiTheme="minorHAnsi" w:eastAsiaTheme="minorEastAsia" w:hAnsiTheme="minorHAnsi" w:cstheme="minorBidi"/>
-          <w:color w:val="auto"/>
-          <w:sz w:val="22"/>
-          <w:szCs w:val="22"/>
-          <w:lang w:val="en-GB"/>
-        </w:rPr>
-      </w:pPr>
-    </w:p>
-    <w:p>
-      <w:pPr>
-        <w:pStyle w:val="Normal1"/>
-        <w:rPr>
-          <w:rFonts w:asciiTheme="minorHAnsi" w:eastAsiaTheme="minorEastAsia" w:hAnsiTheme="minorHAnsi" w:cstheme="minorBidi"/>
-          <w:i/>
-          <w:color w:val="auto"/>
-          <w:sz w:val="22"/>
-          <w:szCs w:val="22"/>
-          <w:lang w:val="en-GB"/>
-        </w:rPr>
-      </w:pPr>
-      <w:r>
-        <w:rPr>
-          <w:rFonts w:asciiTheme="minorHAnsi" w:eastAsiaTheme="minorEastAsia" w:hAnsiTheme="minorHAnsi" w:cstheme="minorBidi"/>
-          <w:i/>
-          <w:color w:val="auto"/>
-          <w:sz w:val="22"/>
-          <w:szCs w:val="22"/>
-          <w:lang w:val="en-GB"/>
-        </w:rPr>
-        <w:t>Step 3:</w:t>
-      </w:r>
-      <w:r>
-        <w:rPr>
-          <w:rFonts w:asciiTheme="minorHAnsi" w:eastAsiaTheme="minorEastAsia" w:hAnsiTheme="minorHAnsi" w:cstheme="minorBidi"/>
-          <w:i/>
-          <w:color w:val="auto"/>
-          <w:sz w:val="22"/>
-          <w:szCs w:val="22"/>
-          <w:lang w:val="en-GB"/>
-        </w:rPr>
-        <w:t xml:space="preserve"> What inputs and decision variables need to be determined in order to compute the needed outputs?</w:t>
-      </w:r>
-    </w:p>
-    <w:p>
-      <w:pPr>
-        <w:pStyle w:val="Normal1"/>
-        <w:spacing w:before="240"/>
+      <w:r>
         <w:rPr>
           <w:rFonts w:asciiTheme="minorHAnsi" w:eastAsiaTheme="minorEastAsia" w:hAnsiTheme="minorHAnsi" w:cstheme="minorBidi"/>
           <w:noProof/>
@@ -751,85 +613,11 @@
           <w:sz w:val="22"/>
           <w:szCs w:val="22"/>
         </w:rPr>
-      </w:pPr>
-      <w:r>
-        <w:rPr>
-          <w:rFonts w:asciiTheme="minorHAnsi" w:eastAsiaTheme="minorEastAsia" w:hAnsiTheme="minorHAnsi" w:cstheme="minorBidi"/>
-          <w:color w:val="auto"/>
-          <w:sz w:val="22"/>
-          <w:szCs w:val="22"/>
-          <w:lang w:val="en-GB"/>
-        </w:rPr>
-        <w:t>Le Napoleon m</w:t>
-      </w:r>
-      <w:bookmarkStart w:id="0" w:name="_GoBack"/>
-      <w:bookmarkEnd w:id="0"/>
-      <w:r>
-        <w:rPr>
-          <w:rFonts w:asciiTheme="minorHAnsi" w:eastAsiaTheme="minorEastAsia" w:hAnsiTheme="minorHAnsi" w:cstheme="minorBidi"/>
-          <w:color w:val="auto"/>
-          <w:sz w:val="22"/>
-          <w:szCs w:val="22"/>
-          <w:lang w:val="en-GB"/>
-        </w:rPr>
-        <w:t>ust determine the size of the bakery and the price to charge for pastries. We will make the bakery size and pastry price for each year of operation decision variables. Determining our spreadsheet inputs will be easier once we have started to work on Step 4 o</w:t>
-      </w:r>
-      <w:r>
-        <w:rPr>
-          <w:rFonts w:asciiTheme="minorHAnsi" w:eastAsiaTheme="minorEastAsia" w:hAnsiTheme="minorHAnsi" w:cstheme="minorBidi"/>
-          <w:color w:val="auto"/>
-          <w:sz w:val="22"/>
-          <w:szCs w:val="22"/>
-          <w:lang w:val="en-GB"/>
-        </w:rPr>
-        <w:t>f</w:t>
-      </w:r>
-      <w:r>
-        <w:rPr>
-          <w:rFonts w:asciiTheme="minorHAnsi" w:eastAsiaTheme="minorEastAsia" w:hAnsiTheme="minorHAnsi" w:cstheme="minorBidi"/>
-          <w:color w:val="auto"/>
-          <w:sz w:val="22"/>
-          <w:szCs w:val="22"/>
-          <w:lang w:val="en-GB"/>
-        </w:rPr>
-        <w:t xml:space="preserve"> the model-building process.</w:t>
-      </w:r>
-      <w:r>
-        <w:rPr>
-          <w:rFonts w:asciiTheme="minorHAnsi" w:eastAsiaTheme="minorEastAsia" w:hAnsiTheme="minorHAnsi" w:cstheme="minorBidi"/>
-          <w:noProof/>
-          <w:color w:val="auto"/>
-          <w:sz w:val="22"/>
-          <w:szCs w:val="22"/>
-        </w:rPr>
-        <w:t xml:space="preserve"> </w:t>
-      </w:r>
-    </w:p>
-    <w:p>
-      <w:pPr>
-        <w:pStyle w:val="Normal1"/>
-        <w:spacing w:before="240"/>
-        <w:rPr>
-          <w:rFonts w:asciiTheme="minorHAnsi" w:eastAsiaTheme="minorEastAsia" w:hAnsiTheme="minorHAnsi" w:cstheme="minorBidi"/>
-          <w:color w:val="auto"/>
-          <w:sz w:val="22"/>
-          <w:szCs w:val="22"/>
-          <w:lang w:val="en-GB"/>
-        </w:rPr>
-      </w:pPr>
-      <w:r>
-        <w:rPr>
-          <w:rFonts w:asciiTheme="minorHAnsi" w:eastAsiaTheme="minorEastAsia" w:hAnsiTheme="minorHAnsi" w:cstheme="minorBidi"/>
-          <w:noProof/>
-          <w:color w:val="auto"/>
-          <w:sz w:val="22"/>
-          <w:szCs w:val="22"/>
-        </w:rPr>
         <w:drawing>
-          <wp:inline distT="0" distB="0" distL="0" distR="0" wp14:anchorId="3CF5039B" wp14:editId="06AF501D">
-            <wp:extent cx="5943600" cy="1916430"/>
-            <wp:effectExtent l="0" t="0" r="0" b="7620"/>
-            <wp:docPr id="1" name="Picture 1"/>
+          <wp:inline distT="0" distB="0" distL="0" distR="0" wp14:anchorId="1F503279" wp14:editId="4B6E76C2">
+            <wp:extent cx="5876925" cy="1463040"/>
+            <wp:effectExtent l="0" t="0" r="9525" b="3810"/>
+            <wp:docPr id="4" name="Video 4"/>
             <wp:cNvGraphicFramePr>
               <a:graphicFrameLocks xmlns:a="http://schemas.openxmlformats.org/drawingml/2006/main" noChangeAspect="1"/>
             </wp:cNvGraphicFramePr>
@@ -837,7 +625,7 @@
               <a:graphicData uri="http://schemas.openxmlformats.org/drawingml/2006/picture">
                 <pic:pic xmlns:pic="http://schemas.openxmlformats.org/drawingml/2006/picture">
                   <pic:nvPicPr>
-                    <pic:cNvPr id="1" name="Static_image.gif"/>
+                    <pic:cNvPr id="4" name=""/>
                     <pic:cNvPicPr/>
                   </pic:nvPicPr>
                   <pic:blipFill>
@@ -845,6 +633,9 @@
                       <a:extLst>
                         <a:ext uri="{28A0092B-C50C-407E-A947-70E740481C1C}">
                           <a14:useLocalDpi xmlns:a14="http://schemas.microsoft.com/office/drawing/2010/main" val="0"/>
+                        </a:ext>
+                        <a:ext uri="{C809E66F-F1BF-436E-b5F7-EEA9579F0CBA}">
+                          <wp15:webVideoPr xmlns:wp15="http://schemas.microsoft.com/office/word/2012/wordprocessingDrawing" embeddedHtml="https://www.youtube.com/watch?v=jylJ2r9bklE"/>
                         </a:ext>
                       </a:extLst>
                     </a:blip>
@@ -855,7 +646,7 @@
                   <pic:spPr>
                     <a:xfrm>
                       <a:off x="0" y="0"/>
-                      <a:ext cx="5943600" cy="1916430"/>
+                      <a:ext cx="5876925" cy="1463040"/>
                     </a:xfrm>
                     <a:prstGeom prst="rect">
                       <a:avLst/>
@@ -866,6 +657,242 @@
             </a:graphic>
           </wp:inline>
         </w:drawing>
+      </w:r>
+    </w:p>
+    <w:p>
+      <w:pPr>
+        <w:pStyle w:val="Normal1"/>
+        <w:rPr>
+          <w:rFonts w:asciiTheme="minorHAnsi" w:eastAsiaTheme="minorEastAsia" w:hAnsiTheme="minorHAnsi" w:cstheme="minorBidi"/>
+          <w:i/>
+          <w:color w:val="auto"/>
+          <w:sz w:val="22"/>
+          <w:szCs w:val="22"/>
+          <w:lang w:val="en-GB"/>
+        </w:rPr>
+      </w:pPr>
+      <w:r>
+        <w:rPr>
+          <w:rFonts w:asciiTheme="minorHAnsi" w:eastAsiaTheme="minorEastAsia" w:hAnsiTheme="minorHAnsi" w:cstheme="minorBidi"/>
+          <w:i/>
+          <w:color w:val="auto"/>
+          <w:sz w:val="22"/>
+          <w:szCs w:val="22"/>
+          <w:lang w:val="en-GB"/>
+        </w:rPr>
+        <w:t xml:space="preserve">[Credits: </w:t>
+      </w:r>
+      <w:r>
+        <w:rPr>
+          <w:rFonts w:asciiTheme="minorHAnsi" w:eastAsiaTheme="minorEastAsia" w:hAnsiTheme="minorHAnsi" w:cstheme="minorBidi"/>
+          <w:i/>
+          <w:color w:val="auto"/>
+          <w:sz w:val="22"/>
+          <w:szCs w:val="22"/>
+          <w:lang w:val="en-GB"/>
+        </w:rPr>
+        <w:t>Alanis Business Academy</w:t>
+      </w:r>
+      <w:r>
+        <w:rPr>
+          <w:rFonts w:asciiTheme="minorHAnsi" w:eastAsiaTheme="minorEastAsia" w:hAnsiTheme="minorHAnsi" w:cstheme="minorBidi"/>
+          <w:i/>
+          <w:color w:val="auto"/>
+          <w:sz w:val="22"/>
+          <w:szCs w:val="22"/>
+          <w:lang w:val="en-GB"/>
+        </w:rPr>
+        <w:t>]</w:t>
+      </w:r>
+      <w:bookmarkStart w:id="0" w:name="_GoBack"/>
+      <w:bookmarkEnd w:id="0"/>
+    </w:p>
+    <w:p>
+      <w:pPr>
+        <w:pStyle w:val="Normal1"/>
+        <w:rPr>
+          <w:rFonts w:asciiTheme="minorHAnsi" w:eastAsiaTheme="minorEastAsia" w:hAnsiTheme="minorHAnsi" w:cstheme="minorBidi"/>
+          <w:color w:val="auto"/>
+          <w:sz w:val="22"/>
+          <w:szCs w:val="22"/>
+          <w:lang w:val="en-GB"/>
+        </w:rPr>
+      </w:pPr>
+      <w:r>
+        <w:rPr>
+          <w:rFonts w:asciiTheme="minorHAnsi" w:eastAsiaTheme="minorEastAsia" w:hAnsiTheme="minorHAnsi" w:cstheme="minorBidi"/>
+          <w:color w:val="auto"/>
+          <w:sz w:val="22"/>
+          <w:szCs w:val="22"/>
+          <w:lang w:val="en-GB"/>
+        </w:rPr>
+        <w:t xml:space="preserve">Since you have not yet begun your </w:t>
+      </w:r>
+      <w:proofErr w:type="gramStart"/>
+      <w:r>
+        <w:rPr>
+          <w:rFonts w:asciiTheme="minorHAnsi" w:eastAsiaTheme="minorEastAsia" w:hAnsiTheme="minorHAnsi" w:cstheme="minorBidi"/>
+          <w:color w:val="auto"/>
+          <w:sz w:val="22"/>
+          <w:szCs w:val="22"/>
+          <w:lang w:val="en-GB"/>
+        </w:rPr>
+        <w:t>studies</w:t>
+      </w:r>
+      <w:proofErr w:type="gramEnd"/>
+      <w:r>
+        <w:rPr>
+          <w:rFonts w:asciiTheme="minorHAnsi" w:eastAsiaTheme="minorEastAsia" w:hAnsiTheme="minorHAnsi" w:cstheme="minorBidi"/>
+          <w:color w:val="auto"/>
+          <w:sz w:val="22"/>
+          <w:szCs w:val="22"/>
+          <w:lang w:val="en-GB"/>
+        </w:rPr>
+        <w:t xml:space="preserve"> many of you do not know how to compute cash flows. In this example, we will assume no taxes and no depreciation of the bakery building costs, which we will assume </w:t>
+      </w:r>
+      <w:proofErr w:type="gramStart"/>
+      <w:r>
+        <w:rPr>
+          <w:rFonts w:asciiTheme="minorHAnsi" w:eastAsiaTheme="minorEastAsia" w:hAnsiTheme="minorHAnsi" w:cstheme="minorBidi"/>
+          <w:color w:val="auto"/>
+          <w:sz w:val="22"/>
+          <w:szCs w:val="22"/>
+          <w:lang w:val="en-GB"/>
+        </w:rPr>
+        <w:t>are immediately expensed</w:t>
+      </w:r>
+      <w:proofErr w:type="gramEnd"/>
+      <w:r>
+        <w:rPr>
+          <w:rFonts w:asciiTheme="minorHAnsi" w:eastAsiaTheme="minorEastAsia" w:hAnsiTheme="minorHAnsi" w:cstheme="minorBidi"/>
+          <w:color w:val="auto"/>
+          <w:sz w:val="22"/>
+          <w:szCs w:val="22"/>
+          <w:lang w:val="en-GB"/>
+        </w:rPr>
+        <w:t xml:space="preserve">. We will also ignore changes in working capital. (Do not worry if you do not understand these terms; after taking accounting you will!) Under these assumptions cash flows equal profits, which </w:t>
+      </w:r>
+      <w:proofErr w:type="gramStart"/>
+      <w:r>
+        <w:rPr>
+          <w:rFonts w:asciiTheme="minorHAnsi" w:eastAsiaTheme="minorEastAsia" w:hAnsiTheme="minorHAnsi" w:cstheme="minorBidi"/>
+          <w:color w:val="auto"/>
+          <w:sz w:val="22"/>
+          <w:szCs w:val="22"/>
+          <w:lang w:val="en-GB"/>
+        </w:rPr>
+        <w:t>are simply calculated</w:t>
+      </w:r>
+      <w:proofErr w:type="gramEnd"/>
+      <w:r>
+        <w:rPr>
+          <w:rFonts w:asciiTheme="minorHAnsi" w:eastAsiaTheme="minorEastAsia" w:hAnsiTheme="minorHAnsi" w:cstheme="minorBidi"/>
+          <w:color w:val="auto"/>
+          <w:sz w:val="22"/>
+          <w:szCs w:val="22"/>
+          <w:lang w:val="en-GB"/>
+        </w:rPr>
+        <w:t xml:space="preserve"> as revenues less expenses.</w:t>
+      </w:r>
+    </w:p>
+    <w:p>
+      <w:pPr>
+        <w:pStyle w:val="Normal1"/>
+        <w:rPr>
+          <w:rFonts w:asciiTheme="minorHAnsi" w:eastAsiaTheme="minorEastAsia" w:hAnsiTheme="minorHAnsi" w:cstheme="minorBidi"/>
+          <w:color w:val="auto"/>
+          <w:sz w:val="22"/>
+          <w:szCs w:val="22"/>
+          <w:lang w:val="en-GB"/>
+        </w:rPr>
+      </w:pPr>
+    </w:p>
+    <w:p>
+      <w:pPr>
+        <w:pStyle w:val="Normal1"/>
+        <w:rPr>
+          <w:rFonts w:asciiTheme="minorHAnsi" w:eastAsiaTheme="minorEastAsia" w:hAnsiTheme="minorHAnsi" w:cstheme="minorBidi"/>
+          <w:i/>
+          <w:color w:val="auto"/>
+          <w:sz w:val="22"/>
+          <w:szCs w:val="22"/>
+          <w:lang w:val="en-GB"/>
+        </w:rPr>
+      </w:pPr>
+      <w:r>
+        <w:rPr>
+          <w:rFonts w:asciiTheme="minorHAnsi" w:eastAsiaTheme="minorEastAsia" w:hAnsiTheme="minorHAnsi" w:cstheme="minorBidi"/>
+          <w:i/>
+          <w:color w:val="auto"/>
+          <w:sz w:val="22"/>
+          <w:szCs w:val="22"/>
+          <w:lang w:val="en-GB"/>
+        </w:rPr>
+        <w:t>Step 3:</w:t>
+      </w:r>
+      <w:r>
+        <w:rPr>
+          <w:rFonts w:asciiTheme="minorHAnsi" w:eastAsiaTheme="minorEastAsia" w:hAnsiTheme="minorHAnsi" w:cstheme="minorBidi"/>
+          <w:i/>
+          <w:color w:val="auto"/>
+          <w:sz w:val="22"/>
+          <w:szCs w:val="22"/>
+          <w:lang w:val="en-GB"/>
+        </w:rPr>
+        <w:t xml:space="preserve"> What inputs and decision variables need to be determined in order to compute the needed outputs?</w:t>
+      </w:r>
+    </w:p>
+    <w:p>
+      <w:pPr>
+        <w:pStyle w:val="Normal1"/>
+        <w:spacing w:before="240"/>
+        <w:rPr>
+          <w:rFonts w:asciiTheme="minorHAnsi" w:eastAsiaTheme="minorEastAsia" w:hAnsiTheme="minorHAnsi" w:cstheme="minorBidi"/>
+          <w:noProof/>
+          <w:color w:val="auto"/>
+          <w:sz w:val="22"/>
+          <w:szCs w:val="22"/>
+        </w:rPr>
+      </w:pPr>
+      <w:r>
+        <w:rPr>
+          <w:rFonts w:asciiTheme="minorHAnsi" w:eastAsiaTheme="minorEastAsia" w:hAnsiTheme="minorHAnsi" w:cstheme="minorBidi"/>
+          <w:color w:val="auto"/>
+          <w:sz w:val="22"/>
+          <w:szCs w:val="22"/>
+          <w:lang w:val="en-GB"/>
+        </w:rPr>
+        <w:t>Le Napoleon must determine the size of the bakery and the price to charge for pastries. We will make the bakery size and pastry price for each year of operation decision variables. Determining our spreadsheet inputs will be easier once we have started to work on Step 4 o</w:t>
+      </w:r>
+      <w:r>
+        <w:rPr>
+          <w:rFonts w:asciiTheme="minorHAnsi" w:eastAsiaTheme="minorEastAsia" w:hAnsiTheme="minorHAnsi" w:cstheme="minorBidi"/>
+          <w:color w:val="auto"/>
+          <w:sz w:val="22"/>
+          <w:szCs w:val="22"/>
+          <w:lang w:val="en-GB"/>
+        </w:rPr>
+        <w:t>f</w:t>
+      </w:r>
+      <w:r>
+        <w:rPr>
+          <w:rFonts w:asciiTheme="minorHAnsi" w:eastAsiaTheme="minorEastAsia" w:hAnsiTheme="minorHAnsi" w:cstheme="minorBidi"/>
+          <w:color w:val="auto"/>
+          <w:sz w:val="22"/>
+          <w:szCs w:val="22"/>
+          <w:lang w:val="en-GB"/>
+        </w:rPr>
+        <w:t xml:space="preserve"> the model-building process.</w:t>
+      </w:r>
+      <w:r>
+        <w:rPr>
+          <w:rFonts w:asciiTheme="minorHAnsi" w:eastAsiaTheme="minorEastAsia" w:hAnsiTheme="minorHAnsi" w:cstheme="minorBidi"/>
+          <w:noProof/>
+          <w:color w:val="auto"/>
+          <w:sz w:val="22"/>
+          <w:szCs w:val="22"/>
+        </w:rPr>
+        <w:t xml:space="preserve"> </w:t>
       </w:r>
     </w:p>
     <w:sectPr>
@@ -2856,7 +2883,7 @@
 </file>
 
 <file path=customXml/itemProps1.xml><?xml version="1.0" encoding="utf-8"?>
-<ds:datastoreItem xmlns:ds="http://schemas.openxmlformats.org/officeDocument/2006/customXml" ds:itemID="{072FC784-B8AA-44D4-A88A-CC15003FE384}">
+<ds:datastoreItem xmlns:ds="http://schemas.openxmlformats.org/officeDocument/2006/customXml" ds:itemID="{A051BD9A-9E24-477C-A63F-FD4F186A5C99}">
   <ds:schemaRefs>
     <ds:schemaRef ds:uri="http://schemas.openxmlformats.org/officeDocument/2006/bibliography"/>
   </ds:schemaRefs>

</xml_diff>

<commit_message>
Updating 6.1 as provided by Ashish
</commit_message>
<xml_diff>
--- a/assets/public/Chapter_6_Building_A_Model/documents/01_Should_LeNapoleon_Open_A_New_Bakery.docx
+++ b/assets/public/Chapter_6_Building_A_Model/documents/01_Should_LeNapoleon_Open_A_New_Bakery.docx
@@ -608,55 +608,78 @@
       <w:r>
         <w:rPr>
           <w:rFonts w:asciiTheme="minorHAnsi" w:eastAsiaTheme="minorEastAsia" w:hAnsiTheme="minorHAnsi" w:cstheme="minorBidi"/>
-          <w:noProof/>
-          <w:color w:val="auto"/>
-          <w:sz w:val="22"/>
-          <w:szCs w:val="22"/>
-        </w:rPr>
-        <w:drawing>
-          <wp:inline distT="0" distB="0" distL="0" distR="0" wp14:anchorId="1F503279" wp14:editId="4B6E76C2">
-            <wp:extent cx="5876925" cy="1463040"/>
-            <wp:effectExtent l="0" t="0" r="9525" b="3810"/>
-            <wp:docPr id="4" name="Video 4"/>
-            <wp:cNvGraphicFramePr>
-              <a:graphicFrameLocks xmlns:a="http://schemas.openxmlformats.org/drawingml/2006/main" noChangeAspect="1"/>
-            </wp:cNvGraphicFramePr>
-            <a:graphic xmlns:a="http://schemas.openxmlformats.org/drawingml/2006/main">
-              <a:graphicData uri="http://schemas.openxmlformats.org/drawingml/2006/picture">
-                <pic:pic xmlns:pic="http://schemas.openxmlformats.org/drawingml/2006/picture">
-                  <pic:nvPicPr>
-                    <pic:cNvPr id="4" name=""/>
-                    <pic:cNvPicPr/>
-                  </pic:nvPicPr>
-                  <pic:blipFill>
-                    <a:blip r:embed="rId9">
-                      <a:extLst>
-                        <a:ext uri="{28A0092B-C50C-407E-A947-70E740481C1C}">
-                          <a14:useLocalDpi xmlns:a14="http://schemas.microsoft.com/office/drawing/2010/main" val="0"/>
-                        </a:ext>
-                        <a:ext uri="{C809E66F-F1BF-436E-b5F7-EEA9579F0CBA}">
-                          <wp15:webVideoPr xmlns:wp15="http://schemas.microsoft.com/office/word/2012/wordprocessingDrawing" embeddedHtml="https://www.youtube.com/watch?v=jylJ2r9bklE"/>
-                        </a:ext>
-                      </a:extLst>
-                    </a:blip>
-                    <a:stretch>
-                      <a:fillRect/>
-                    </a:stretch>
-                  </pic:blipFill>
-                  <pic:spPr>
-                    <a:xfrm>
-                      <a:off x="0" y="0"/>
-                      <a:ext cx="5876925" cy="1463040"/>
-                    </a:xfrm>
-                    <a:prstGeom prst="rect">
-                      <a:avLst/>
-                    </a:prstGeom>
-                  </pic:spPr>
-                </pic:pic>
-              </a:graphicData>
-            </a:graphic>
-          </wp:inline>
-        </w:drawing>
+          <w:color w:val="auto"/>
+          <w:sz w:val="22"/>
+          <w:szCs w:val="22"/>
+          <w:lang w:val="en-GB"/>
+        </w:rPr>
+        <w:t xml:space="preserve">Since you have not yet begun your </w:t>
+      </w:r>
+      <w:proofErr w:type="gramStart"/>
+      <w:r>
+        <w:rPr>
+          <w:rFonts w:asciiTheme="minorHAnsi" w:eastAsiaTheme="minorEastAsia" w:hAnsiTheme="minorHAnsi" w:cstheme="minorBidi"/>
+          <w:color w:val="auto"/>
+          <w:sz w:val="22"/>
+          <w:szCs w:val="22"/>
+          <w:lang w:val="en-GB"/>
+        </w:rPr>
+        <w:t>studies</w:t>
+      </w:r>
+      <w:proofErr w:type="gramEnd"/>
+      <w:r>
+        <w:rPr>
+          <w:rFonts w:asciiTheme="minorHAnsi" w:eastAsiaTheme="minorEastAsia" w:hAnsiTheme="minorHAnsi" w:cstheme="minorBidi"/>
+          <w:color w:val="auto"/>
+          <w:sz w:val="22"/>
+          <w:szCs w:val="22"/>
+          <w:lang w:val="en-GB"/>
+        </w:rPr>
+        <w:t xml:space="preserve"> many of you do not know how to compute cash flows. In this example, we will assume no taxes and no depreciation of the bakery building costs, which we will assume </w:t>
+      </w:r>
+      <w:proofErr w:type="gramStart"/>
+      <w:r>
+        <w:rPr>
+          <w:rFonts w:asciiTheme="minorHAnsi" w:eastAsiaTheme="minorEastAsia" w:hAnsiTheme="minorHAnsi" w:cstheme="minorBidi"/>
+          <w:color w:val="auto"/>
+          <w:sz w:val="22"/>
+          <w:szCs w:val="22"/>
+          <w:lang w:val="en-GB"/>
+        </w:rPr>
+        <w:t>are immediately expensed</w:t>
+      </w:r>
+      <w:proofErr w:type="gramEnd"/>
+      <w:r>
+        <w:rPr>
+          <w:rFonts w:asciiTheme="minorHAnsi" w:eastAsiaTheme="minorEastAsia" w:hAnsiTheme="minorHAnsi" w:cstheme="minorBidi"/>
+          <w:color w:val="auto"/>
+          <w:sz w:val="22"/>
+          <w:szCs w:val="22"/>
+          <w:lang w:val="en-GB"/>
+        </w:rPr>
+        <w:t xml:space="preserve">. We will also ignore changes in working capital. (Do not worry if you do not understand these terms; after taking accounting you will!) Under these assumptions cash flows equal profits, which </w:t>
+      </w:r>
+      <w:proofErr w:type="gramStart"/>
+      <w:r>
+        <w:rPr>
+          <w:rFonts w:asciiTheme="minorHAnsi" w:eastAsiaTheme="minorEastAsia" w:hAnsiTheme="minorHAnsi" w:cstheme="minorBidi"/>
+          <w:color w:val="auto"/>
+          <w:sz w:val="22"/>
+          <w:szCs w:val="22"/>
+          <w:lang w:val="en-GB"/>
+        </w:rPr>
+        <w:t>are simply calculated</w:t>
+      </w:r>
+      <w:proofErr w:type="gramEnd"/>
+      <w:r>
+        <w:rPr>
+          <w:rFonts w:asciiTheme="minorHAnsi" w:eastAsiaTheme="minorEastAsia" w:hAnsiTheme="minorHAnsi" w:cstheme="minorBidi"/>
+          <w:color w:val="auto"/>
+          <w:sz w:val="22"/>
+          <w:szCs w:val="22"/>
+          <w:lang w:val="en-GB"/>
+        </w:rPr>
+        <w:t xml:space="preserve"> as revenues less expenses.</w:t>
       </w:r>
     </w:p>
     <w:p>
@@ -664,6 +687,84 @@
         <w:pStyle w:val="Normal1"/>
         <w:rPr>
           <w:rFonts w:asciiTheme="minorHAnsi" w:eastAsiaTheme="minorEastAsia" w:hAnsiTheme="minorHAnsi" w:cstheme="minorBidi"/>
+          <w:color w:val="auto"/>
+          <w:sz w:val="22"/>
+          <w:szCs w:val="22"/>
+          <w:lang w:val="en-GB"/>
+        </w:rPr>
+      </w:pPr>
+      <w:r>
+        <w:rPr>
+          <w:rFonts w:asciiTheme="minorHAnsi" w:eastAsiaTheme="minorEastAsia" w:hAnsiTheme="minorHAnsi" w:cstheme="minorBidi"/>
+          <w:color w:val="auto"/>
+          <w:sz w:val="22"/>
+          <w:szCs w:val="22"/>
+          <w:lang w:val="en-GB"/>
+        </w:rPr>
+        <w:t>If you want a refresher on NPV, watch the video below.</w:t>
+      </w:r>
+    </w:p>
+    <w:p>
+      <w:pPr>
+        <w:pStyle w:val="Normal1"/>
+        <w:rPr>
+          <w:rFonts w:asciiTheme="minorHAnsi" w:eastAsiaTheme="minorEastAsia" w:hAnsiTheme="minorHAnsi" w:cstheme="minorBidi"/>
+          <w:color w:val="auto"/>
+          <w:sz w:val="22"/>
+          <w:szCs w:val="22"/>
+          <w:lang w:val="en-GB"/>
+        </w:rPr>
+      </w:pPr>
+      <w:r>
+        <w:rPr>
+          <w:rFonts w:asciiTheme="minorHAnsi" w:eastAsiaTheme="minorEastAsia" w:hAnsiTheme="minorHAnsi" w:cstheme="minorBidi"/>
+          <w:color w:val="auto"/>
+          <w:sz w:val="22"/>
+          <w:szCs w:val="22"/>
+          <w:lang w:val="en-GB"/>
+        </w:rPr>
+        <w:t>{</w:t>
+      </w:r>
+      <w:proofErr w:type="gramStart"/>
+      <w:r>
+        <w:rPr>
+          <w:rFonts w:asciiTheme="minorHAnsi" w:eastAsiaTheme="minorEastAsia" w:hAnsiTheme="minorHAnsi" w:cstheme="minorBidi"/>
+          <w:color w:val="auto"/>
+          <w:sz w:val="22"/>
+          <w:szCs w:val="22"/>
+          <w:lang w:val="en-GB"/>
+        </w:rPr>
+        <w:t>video-</w:t>
+      </w:r>
+      <w:proofErr w:type="spellStart"/>
+      <w:r>
+        <w:rPr>
+          <w:rFonts w:asciiTheme="minorHAnsi" w:eastAsiaTheme="minorEastAsia" w:hAnsiTheme="minorHAnsi" w:cstheme="minorBidi"/>
+          <w:color w:val="auto"/>
+          <w:sz w:val="22"/>
+          <w:szCs w:val="22"/>
+          <w:lang w:val="en-GB"/>
+        </w:rPr>
+        <w:t>youtube</w:t>
+      </w:r>
+      <w:proofErr w:type="spellEnd"/>
+      <w:proofErr w:type="gramEnd"/>
+      <w:r>
+        <w:rPr>
+          <w:rFonts w:asciiTheme="minorHAnsi" w:eastAsiaTheme="minorEastAsia" w:hAnsiTheme="minorHAnsi" w:cstheme="minorBidi"/>
+          <w:color w:val="auto"/>
+          <w:sz w:val="22"/>
+          <w:szCs w:val="22"/>
+          <w:lang w:val="en-GB"/>
+        </w:rPr>
+        <w:t>} https://www.youtube.com/embed/jylJ2r9bklE</w:t>
+      </w:r>
+    </w:p>
+    <w:p>
+      <w:pPr>
+        <w:pStyle w:val="Normal1"/>
+        <w:rPr>
+          <w:rFonts w:asciiTheme="minorHAnsi" w:eastAsiaTheme="minorEastAsia" w:hAnsiTheme="minorHAnsi" w:cstheme="minorBidi"/>
           <w:i/>
           <w:color w:val="auto"/>
           <w:sz w:val="22"/>
@@ -680,9 +781,12 @@
           <w:szCs w:val="22"/>
           <w:lang w:val="en-GB"/>
         </w:rPr>
-        <w:t xml:space="preserve">[Credits: </w:t>
-      </w:r>
-      <w:r>
+        <w:t>[Credits: Alanis Business Academy]</w:t>
+      </w:r>
+    </w:p>
+    <w:p>
+      <w:pPr>
+        <w:pStyle w:val="Normal1"/>
         <w:rPr>
           <w:rFonts w:asciiTheme="minorHAnsi" w:eastAsiaTheme="minorEastAsia" w:hAnsiTheme="minorHAnsi" w:cstheme="minorBidi"/>
           <w:i/>
@@ -691,8 +795,7 @@
           <w:szCs w:val="22"/>
           <w:lang w:val="en-GB"/>
         </w:rPr>
-        <w:t>Alanis Business Academy</w:t>
-      </w:r>
+      </w:pPr>
       <w:r>
         <w:rPr>
           <w:rFonts w:asciiTheme="minorHAnsi" w:eastAsiaTheme="minorEastAsia" w:hAnsiTheme="minorHAnsi" w:cstheme="minorBidi"/>
@@ -702,145 +805,21 @@
           <w:szCs w:val="22"/>
           <w:lang w:val="en-GB"/>
         </w:rPr>
-        <w:t>]</w:t>
+        <w:t>Step 3:</w:t>
+      </w:r>
+      <w:r>
+        <w:rPr>
+          <w:rFonts w:asciiTheme="minorHAnsi" w:eastAsiaTheme="minorEastAsia" w:hAnsiTheme="minorHAnsi" w:cstheme="minorBidi"/>
+          <w:i/>
+          <w:color w:val="auto"/>
+          <w:sz w:val="22"/>
+          <w:szCs w:val="22"/>
+          <w:lang w:val="en-GB"/>
+        </w:rPr>
+        <w:t xml:space="preserve"> What inputs and decision variables need to be determined in order to compute the needed outputs?</w:t>
       </w:r>
       <w:bookmarkStart w:id="0" w:name="_GoBack"/>
       <w:bookmarkEnd w:id="0"/>
-    </w:p>
-    <w:p>
-      <w:pPr>
-        <w:pStyle w:val="Normal1"/>
-        <w:rPr>
-          <w:rFonts w:asciiTheme="minorHAnsi" w:eastAsiaTheme="minorEastAsia" w:hAnsiTheme="minorHAnsi" w:cstheme="minorBidi"/>
-          <w:color w:val="auto"/>
-          <w:sz w:val="22"/>
-          <w:szCs w:val="22"/>
-          <w:lang w:val="en-GB"/>
-        </w:rPr>
-      </w:pPr>
-      <w:r>
-        <w:rPr>
-          <w:rFonts w:asciiTheme="minorHAnsi" w:eastAsiaTheme="minorEastAsia" w:hAnsiTheme="minorHAnsi" w:cstheme="minorBidi"/>
-          <w:color w:val="auto"/>
-          <w:sz w:val="22"/>
-          <w:szCs w:val="22"/>
-          <w:lang w:val="en-GB"/>
-        </w:rPr>
-        <w:t xml:space="preserve">Since you have not yet begun your </w:t>
-      </w:r>
-      <w:proofErr w:type="gramStart"/>
-      <w:r>
-        <w:rPr>
-          <w:rFonts w:asciiTheme="minorHAnsi" w:eastAsiaTheme="minorEastAsia" w:hAnsiTheme="minorHAnsi" w:cstheme="minorBidi"/>
-          <w:color w:val="auto"/>
-          <w:sz w:val="22"/>
-          <w:szCs w:val="22"/>
-          <w:lang w:val="en-GB"/>
-        </w:rPr>
-        <w:t>studies</w:t>
-      </w:r>
-      <w:proofErr w:type="gramEnd"/>
-      <w:r>
-        <w:rPr>
-          <w:rFonts w:asciiTheme="minorHAnsi" w:eastAsiaTheme="minorEastAsia" w:hAnsiTheme="minorHAnsi" w:cstheme="minorBidi"/>
-          <w:color w:val="auto"/>
-          <w:sz w:val="22"/>
-          <w:szCs w:val="22"/>
-          <w:lang w:val="en-GB"/>
-        </w:rPr>
-        <w:t xml:space="preserve"> many of you do not know how to compute cash flows. In this example, we will assume no taxes and no depreciation of the bakery building costs, which we will assume </w:t>
-      </w:r>
-      <w:proofErr w:type="gramStart"/>
-      <w:r>
-        <w:rPr>
-          <w:rFonts w:asciiTheme="minorHAnsi" w:eastAsiaTheme="minorEastAsia" w:hAnsiTheme="minorHAnsi" w:cstheme="minorBidi"/>
-          <w:color w:val="auto"/>
-          <w:sz w:val="22"/>
-          <w:szCs w:val="22"/>
-          <w:lang w:val="en-GB"/>
-        </w:rPr>
-        <w:t>are immediately expensed</w:t>
-      </w:r>
-      <w:proofErr w:type="gramEnd"/>
-      <w:r>
-        <w:rPr>
-          <w:rFonts w:asciiTheme="minorHAnsi" w:eastAsiaTheme="minorEastAsia" w:hAnsiTheme="minorHAnsi" w:cstheme="minorBidi"/>
-          <w:color w:val="auto"/>
-          <w:sz w:val="22"/>
-          <w:szCs w:val="22"/>
-          <w:lang w:val="en-GB"/>
-        </w:rPr>
-        <w:t xml:space="preserve">. We will also ignore changes in working capital. (Do not worry if you do not understand these terms; after taking accounting you will!) Under these assumptions cash flows equal profits, which </w:t>
-      </w:r>
-      <w:proofErr w:type="gramStart"/>
-      <w:r>
-        <w:rPr>
-          <w:rFonts w:asciiTheme="minorHAnsi" w:eastAsiaTheme="minorEastAsia" w:hAnsiTheme="minorHAnsi" w:cstheme="minorBidi"/>
-          <w:color w:val="auto"/>
-          <w:sz w:val="22"/>
-          <w:szCs w:val="22"/>
-          <w:lang w:val="en-GB"/>
-        </w:rPr>
-        <w:t>are simply calculated</w:t>
-      </w:r>
-      <w:proofErr w:type="gramEnd"/>
-      <w:r>
-        <w:rPr>
-          <w:rFonts w:asciiTheme="minorHAnsi" w:eastAsiaTheme="minorEastAsia" w:hAnsiTheme="minorHAnsi" w:cstheme="minorBidi"/>
-          <w:color w:val="auto"/>
-          <w:sz w:val="22"/>
-          <w:szCs w:val="22"/>
-          <w:lang w:val="en-GB"/>
-        </w:rPr>
-        <w:t xml:space="preserve"> as revenues less expenses.</w:t>
-      </w:r>
-    </w:p>
-    <w:p>
-      <w:pPr>
-        <w:pStyle w:val="Normal1"/>
-        <w:rPr>
-          <w:rFonts w:asciiTheme="minorHAnsi" w:eastAsiaTheme="minorEastAsia" w:hAnsiTheme="minorHAnsi" w:cstheme="minorBidi"/>
-          <w:color w:val="auto"/>
-          <w:sz w:val="22"/>
-          <w:szCs w:val="22"/>
-          <w:lang w:val="en-GB"/>
-        </w:rPr>
-      </w:pPr>
-    </w:p>
-    <w:p>
-      <w:pPr>
-        <w:pStyle w:val="Normal1"/>
-        <w:rPr>
-          <w:rFonts w:asciiTheme="minorHAnsi" w:eastAsiaTheme="minorEastAsia" w:hAnsiTheme="minorHAnsi" w:cstheme="minorBidi"/>
-          <w:i/>
-          <w:color w:val="auto"/>
-          <w:sz w:val="22"/>
-          <w:szCs w:val="22"/>
-          <w:lang w:val="en-GB"/>
-        </w:rPr>
-      </w:pPr>
-      <w:r>
-        <w:rPr>
-          <w:rFonts w:asciiTheme="minorHAnsi" w:eastAsiaTheme="minorEastAsia" w:hAnsiTheme="minorHAnsi" w:cstheme="minorBidi"/>
-          <w:i/>
-          <w:color w:val="auto"/>
-          <w:sz w:val="22"/>
-          <w:szCs w:val="22"/>
-          <w:lang w:val="en-GB"/>
-        </w:rPr>
-        <w:t>Step 3:</w:t>
-      </w:r>
-      <w:r>
-        <w:rPr>
-          <w:rFonts w:asciiTheme="minorHAnsi" w:eastAsiaTheme="minorEastAsia" w:hAnsiTheme="minorHAnsi" w:cstheme="minorBidi"/>
-          <w:i/>
-          <w:color w:val="auto"/>
-          <w:sz w:val="22"/>
-          <w:szCs w:val="22"/>
-          <w:lang w:val="en-GB"/>
-        </w:rPr>
-        <w:t xml:space="preserve"> What inputs and decision variables need to be determined in order to compute the needed outputs?</w:t>
-      </w:r>
     </w:p>
     <w:p>
       <w:pPr>
@@ -2883,7 +2862,7 @@
 </file>
 
 <file path=customXml/itemProps1.xml><?xml version="1.0" encoding="utf-8"?>
-<ds:datastoreItem xmlns:ds="http://schemas.openxmlformats.org/officeDocument/2006/customXml" ds:itemID="{A051BD9A-9E24-477C-A63F-FD4F186A5C99}">
+<ds:datastoreItem xmlns:ds="http://schemas.openxmlformats.org/officeDocument/2006/customXml" ds:itemID="{1B1F7339-8109-45D8-BFEF-3BEA3CC7E216}">
   <ds:schemaRefs>
     <ds:schemaRef ds:uri="http://schemas.openxmlformats.org/officeDocument/2006/bibliography"/>
   </ds:schemaRefs>

</xml_diff>